<commit_message>
Alterações finais no relatorio e correção no ReadMe
</commit_message>
<xml_diff>
--- a/Regressao_Linear_AntonioFialho.docx
+++ b/Regressao_Linear_AntonioFialho.docx
@@ -3289,6 +3289,25 @@
           <w:rtl w:val="0"/>
         </w:rPr>
         <w:t xml:space="preserve">Além disso, foi observado que inicializações mais próximas dos valores ótimos, como na configuração "e", apresentaram menores custos iniciais e potencialmente poderiam acelerar a convergência, embora neste caso o impacto tenha sido pequeno devido à simplicidade do problema. Cabe destacar que, em problemas mais complexos ou não convexos, a escolha adequada da inicialização dos parâmetros pode ser crucial para garantir a convergência a uma boa solução.</w:t>
+      </w:r>
+    </w:p>
+    <w:p>
+      <w:pPr>
+        <w:spacing w:after="0" w:before="0" w:line="360" w:lineRule="auto"/>
+        <w:ind w:left="0" w:firstLine="720"/>
+        <w:jc w:val="both"/>
+        <w:rPr>
+          <w:sz w:val="24"/>
+          <w:szCs w:val="24"/>
+        </w:rPr>
+      </w:pPr>
+      <w:r>
+        <w:rPr>
+          <w:sz w:val="24"/>
+          <w:szCs w:val="24"/>
+          <w:rtl w:val="0"/>
+        </w:rPr>
+        <w:t xml:space="preserve">A inicialização adequada dos pesos é crucial não apenas em modelos lineares simples, como no exemplo, mas também em redes neurais profundas. Pesos mal inicializados (por exemplo, todos iguais a zero ou com magnitudes desbalanceadas) podem levar a problemas como gradientes vanishing ou exploding, dificultando o treinamento. No contexto de fine-tuning, o modelo parte de um ponto já adaptado a padrões similares, reduzindo o risco de cair em mínimos locais ruins. Assim, a escolha inteligente dos valores iniciais, aliada a taxas de aprendizado adequadas, é essencial para eficiência e robustez em otimização, seja em modelos simples ou em arquiteturas complexas.</w:t>
       </w:r>
     </w:p>
     <w:p>

</xml_diff>